<commit_message>
atualização com novo projeto Angular
</commit_message>
<xml_diff>
--- a/Módulo 3/Angular/servicos-e-injecao-dependencia.docx
+++ b/Módulo 3/Angular/servicos-e-injecao-dependencia.docx
@@ -293,23 +293,7 @@
           <w:b/>
           <w:bCs/>
         </w:rPr>
-        <w:t>@</w:t>
-      </w:r>
-      <w:proofErr w:type="gramStart"/>
-      <w:r>
-        <w:rPr>
-          <w:b/>
-          <w:bCs/>
-        </w:rPr>
-        <w:t>Injectable(</w:t>
-      </w:r>
-      <w:proofErr w:type="gramEnd"/>
-      <w:r>
-        <w:rPr>
-          <w:b/>
-          <w:bCs/>
-        </w:rPr>
-        <w:t xml:space="preserve">) </w:t>
+        <w:t xml:space="preserve">@Injectable() </w:t>
       </w:r>
       <w:r>
         <w:t>é usado</w:t>
@@ -352,23 +336,7 @@
           <w:b/>
           <w:bCs/>
         </w:rPr>
-        <w:t>@</w:t>
-      </w:r>
-      <w:proofErr w:type="gramStart"/>
-      <w:r>
-        <w:rPr>
-          <w:b/>
-          <w:bCs/>
-        </w:rPr>
-        <w:t>injectable(</w:t>
-      </w:r>
-      <w:proofErr w:type="gramEnd"/>
-      <w:r>
-        <w:rPr>
-          <w:b/>
-          <w:bCs/>
-        </w:rPr>
-        <w:t xml:space="preserve">) </w:t>
+        <w:t xml:space="preserve">@injectable() </w:t>
       </w:r>
       <w:r>
         <w:t xml:space="preserve">é usado para indicar que um componente ou outra classe (como outro serviço, um </w:t>
@@ -388,6 +356,18 @@
       <w:proofErr w:type="spellEnd"/>
       <w:r>
         <w:t>) possui uma dependência</w:t>
+      </w:r>
+    </w:p>
+    <w:p>
+      <w:pPr>
+        <w:pStyle w:val="PargrafodaLista"/>
+        <w:numPr>
+          <w:ilvl w:val="0"/>
+          <w:numId w:val="4"/>
+        </w:numPr>
+      </w:pPr>
+      <w:r>
+        <w:t xml:space="preserve">é um padrão de design no qual uma classe solicita dependências de fontes externas em vez de cria-las </w:t>
       </w:r>
     </w:p>
     <w:p>

</xml_diff>